<commit_message>
Testing ideas for solving SerializeSynapseTest
</commit_message>
<xml_diff>
--- a/WHICH UNIT TEST DO WE NEED TO SOLVE.docx
+++ b/WHICH UNIT TEST DO WE NEED TO SOLVE.docx
@@ -89,7 +89,7 @@
           </mc:Choice>
           <mc:Fallback>
             <w:pict>
-              <v:line w14:anchorId="4372EEAD" id="Conector recto 9" o:spid="_x0000_s1026" style="position:absolute;flip:y;z-index:251663360;visibility:visible;mso-wrap-style:square;mso-wrap-distance-left:9pt;mso-wrap-distance-top:0;mso-wrap-distance-right:9pt;mso-wrap-distance-bottom:0;mso-position-horizontal:absolute;mso-position-horizontal-relative:text;mso-position-vertical:absolute;mso-position-vertical-relative:text" from="13.15pt,88.9pt" to="402.35pt,89.45pt" o:gfxdata="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" strokecolor="red" strokeweight=".5pt">
+              <v:line w14:anchorId="1416AF6D" id="Conector recto 9" o:spid="_x0000_s1026" style="position:absolute;flip:y;z-index:251663360;visibility:visible;mso-wrap-style:square;mso-wrap-distance-left:9pt;mso-wrap-distance-top:0;mso-wrap-distance-right:9pt;mso-wrap-distance-bottom:0;mso-position-horizontal:absolute;mso-position-horizontal-relative:text;mso-position-vertical:absolute;mso-position-vertical-relative:text" from="13.15pt,88.9pt" to="402.35pt,89.45pt" o:gfxdata="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" strokecolor="red" strokeweight=".5pt">
                 <v:stroke joinstyle="miter"/>
               </v:line>
             </w:pict>
@@ -158,7 +158,7 @@
           </mc:Choice>
           <mc:Fallback>
             <w:pict>
-              <v:line w14:anchorId="06194E76" id="Conector recto 4" o:spid="_x0000_s1026" style="position:absolute;flip:y;z-index:251661312;visibility:visible;mso-wrap-style:square;mso-wrap-distance-left:9pt;mso-wrap-distance-top:0;mso-wrap-distance-right:9pt;mso-wrap-distance-bottom:0;mso-position-horizontal:absolute;mso-position-horizontal-relative:text;mso-position-vertical:absolute;mso-position-vertical-relative:text" from="4.75pt,48.75pt" to="393.95pt,49.3pt" o:gfxdata="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" strokecolor="red" strokeweight=".5pt">
+              <v:line w14:anchorId="752639A6" id="Conector recto 4" o:spid="_x0000_s1026" style="position:absolute;flip:y;z-index:251661312;visibility:visible;mso-wrap-style:square;mso-wrap-distance-left:9pt;mso-wrap-distance-top:0;mso-wrap-distance-right:9pt;mso-wrap-distance-bottom:0;mso-position-horizontal:absolute;mso-position-horizontal-relative:text;mso-position-vertical:absolute;mso-position-vertical-relative:text" from="4.75pt,48.75pt" to="393.95pt,49.3pt" o:gfxdata="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" strokecolor="red" strokeweight=".5pt">
                 <v:stroke joinstyle="miter"/>
               </v:line>
             </w:pict>
@@ -227,7 +227,7 @@
           </mc:Choice>
           <mc:Fallback>
             <w:pict>
-              <v:line w14:anchorId="1154AB36" id="Conector recto 3" o:spid="_x0000_s1026" style="position:absolute;flip:y;z-index:251659264;visibility:visible;mso-wrap-style:square;mso-wrap-distance-left:9pt;mso-wrap-distance-top:0;mso-wrap-distance-right:9pt;mso-wrap-distance-bottom:0;mso-position-horizontal:absolute;mso-position-horizontal-relative:text;mso-position-vertical:absolute;mso-position-vertical-relative:text" from="10.6pt,39.8pt" to="399.8pt,40.35pt" o:gfxdata="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" strokecolor="red" strokeweight=".5pt">
+              <v:line w14:anchorId="6D8CA4DE" id="Conector recto 3" o:spid="_x0000_s1026" style="position:absolute;flip:y;z-index:251659264;visibility:visible;mso-wrap-style:square;mso-wrap-distance-left:9pt;mso-wrap-distance-top:0;mso-wrap-distance-right:9pt;mso-wrap-distance-bottom:0;mso-position-horizontal:absolute;mso-position-horizontal-relative:text;mso-position-vertical:absolute;mso-position-vertical-relative:text" from="10.6pt,39.8pt" to="399.8pt,40.35pt" o:gfxdata="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" strokecolor="red" strokeweight=".5pt">
                 <v:stroke joinstyle="miter"/>
               </v:line>
             </w:pict>
@@ -337,7 +337,29 @@
           <w:szCs w:val="19"/>
           <w:lang w:val="en-GB"/>
         </w:rPr>
-        <w:t xml:space="preserve"> SerializeCellTest(</w:t>
+        <w:t xml:space="preserve"> </w:t>
+      </w:r>
+      <w:proofErr w:type="spellStart"/>
+      <w:r>
+        <w:rPr>
+          <w:rFonts w:ascii="Cascadia Mono" w:hAnsi="Cascadia Mono" w:cs="Cascadia Mono"/>
+          <w:color w:val="000000"/>
+          <w:sz w:val="19"/>
+          <w:szCs w:val="19"/>
+          <w:lang w:val="en-GB"/>
+        </w:rPr>
+        <w:t>SerializeCellTest</w:t>
+      </w:r>
+      <w:proofErr w:type="spellEnd"/>
+      <w:r>
+        <w:rPr>
+          <w:rFonts w:ascii="Cascadia Mono" w:hAnsi="Cascadia Mono" w:cs="Cascadia Mono"/>
+          <w:color w:val="000000"/>
+          <w:sz w:val="19"/>
+          <w:szCs w:val="19"/>
+          <w:lang w:val="en-GB"/>
+        </w:rPr>
+        <w:t>(</w:t>
       </w:r>
       <w:r>
         <w:rPr>
@@ -357,7 +379,29 @@
           <w:szCs w:val="19"/>
           <w:lang w:val="en-GB"/>
         </w:rPr>
-        <w:t xml:space="preserve"> parentIndx, </w:t>
+        <w:t xml:space="preserve"> </w:t>
+      </w:r>
+      <w:proofErr w:type="spellStart"/>
+      <w:r>
+        <w:rPr>
+          <w:rFonts w:ascii="Cascadia Mono" w:hAnsi="Cascadia Mono" w:cs="Cascadia Mono"/>
+          <w:color w:val="000000"/>
+          <w:sz w:val="19"/>
+          <w:szCs w:val="19"/>
+          <w:lang w:val="en-GB"/>
+        </w:rPr>
+        <w:t>parentIndx</w:t>
+      </w:r>
+      <w:proofErr w:type="spellEnd"/>
+      <w:r>
+        <w:rPr>
+          <w:rFonts w:ascii="Cascadia Mono" w:hAnsi="Cascadia Mono" w:cs="Cascadia Mono"/>
+          <w:color w:val="000000"/>
+          <w:sz w:val="19"/>
+          <w:szCs w:val="19"/>
+          <w:lang w:val="en-GB"/>
+        </w:rPr>
+        <w:t xml:space="preserve">, </w:t>
       </w:r>
       <w:r>
         <w:rPr>
@@ -377,7 +421,29 @@
           <w:szCs w:val="19"/>
           <w:lang w:val="en-GB"/>
         </w:rPr>
-        <w:t xml:space="preserve"> colSeq, </w:t>
+        <w:t xml:space="preserve"> </w:t>
+      </w:r>
+      <w:proofErr w:type="spellStart"/>
+      <w:r>
+        <w:rPr>
+          <w:rFonts w:ascii="Cascadia Mono" w:hAnsi="Cascadia Mono" w:cs="Cascadia Mono"/>
+          <w:color w:val="000000"/>
+          <w:sz w:val="19"/>
+          <w:szCs w:val="19"/>
+          <w:lang w:val="en-GB"/>
+        </w:rPr>
+        <w:t>colSeq</w:t>
+      </w:r>
+      <w:proofErr w:type="spellEnd"/>
+      <w:r>
+        <w:rPr>
+          <w:rFonts w:ascii="Cascadia Mono" w:hAnsi="Cascadia Mono" w:cs="Cascadia Mono"/>
+          <w:color w:val="000000"/>
+          <w:sz w:val="19"/>
+          <w:szCs w:val="19"/>
+          <w:lang w:val="en-GB"/>
+        </w:rPr>
+        <w:t xml:space="preserve">, </w:t>
       </w:r>
       <w:r>
         <w:rPr>
@@ -397,7 +463,29 @@
           <w:szCs w:val="19"/>
           <w:lang w:val="en-GB"/>
         </w:rPr>
-        <w:t xml:space="preserve"> cellsPerCol, </w:t>
+        <w:t xml:space="preserve"> </w:t>
+      </w:r>
+      <w:proofErr w:type="spellStart"/>
+      <w:r>
+        <w:rPr>
+          <w:rFonts w:ascii="Cascadia Mono" w:hAnsi="Cascadia Mono" w:cs="Cascadia Mono"/>
+          <w:color w:val="000000"/>
+          <w:sz w:val="19"/>
+          <w:szCs w:val="19"/>
+          <w:lang w:val="en-GB"/>
+        </w:rPr>
+        <w:t>cellsPerCol</w:t>
+      </w:r>
+      <w:proofErr w:type="spellEnd"/>
+      <w:r>
+        <w:rPr>
+          <w:rFonts w:ascii="Cascadia Mono" w:hAnsi="Cascadia Mono" w:cs="Cascadia Mono"/>
+          <w:color w:val="000000"/>
+          <w:sz w:val="19"/>
+          <w:szCs w:val="19"/>
+          <w:lang w:val="en-GB"/>
+        </w:rPr>
+        <w:t xml:space="preserve">, </w:t>
       </w:r>
       <w:r>
         <w:rPr>
@@ -417,28 +505,72 @@
           <w:szCs w:val="19"/>
           <w:lang w:val="en-GB"/>
         </w:rPr>
-        <w:t xml:space="preserve"> cellId)</w:t>
-      </w:r>
-    </w:p>
-    <w:p>
-      <w:pPr>
-        <w:rPr>
-          <w:rFonts w:ascii="Cascadia Mono" w:hAnsi="Cascadia Mono" w:cs="Cascadia Mono"/>
-          <w:color w:val="000000"/>
-          <w:sz w:val="19"/>
-          <w:szCs w:val="19"/>
-          <w:lang w:val="en-GB"/>
-        </w:rPr>
-      </w:pPr>
-      <w:r>
-        <w:rPr>
-          <w:rFonts w:ascii="Cascadia Mono" w:hAnsi="Cascadia Mono" w:cs="Cascadia Mono"/>
-          <w:color w:val="000000"/>
-          <w:sz w:val="19"/>
-          <w:szCs w:val="19"/>
-          <w:lang w:val="en-GB"/>
-        </w:rPr>
-        <w:t>PROBLEM: the parameter parent for our cell is not the same as cell1 so there is being an error in Assert.IsTrue when comparing the two cells</w:t>
+        <w:t xml:space="preserve"> </w:t>
+      </w:r>
+      <w:proofErr w:type="spellStart"/>
+      <w:r>
+        <w:rPr>
+          <w:rFonts w:ascii="Cascadia Mono" w:hAnsi="Cascadia Mono" w:cs="Cascadia Mono"/>
+          <w:color w:val="000000"/>
+          <w:sz w:val="19"/>
+          <w:szCs w:val="19"/>
+          <w:lang w:val="en-GB"/>
+        </w:rPr>
+        <w:t>cellId</w:t>
+      </w:r>
+      <w:proofErr w:type="spellEnd"/>
+      <w:r>
+        <w:rPr>
+          <w:rFonts w:ascii="Cascadia Mono" w:hAnsi="Cascadia Mono" w:cs="Cascadia Mono"/>
+          <w:color w:val="000000"/>
+          <w:sz w:val="19"/>
+          <w:szCs w:val="19"/>
+          <w:lang w:val="en-GB"/>
+        </w:rPr>
+        <w:t>)</w:t>
+      </w:r>
+    </w:p>
+    <w:p>
+      <w:pPr>
+        <w:rPr>
+          <w:rFonts w:ascii="Cascadia Mono" w:hAnsi="Cascadia Mono" w:cs="Cascadia Mono"/>
+          <w:color w:val="000000"/>
+          <w:sz w:val="19"/>
+          <w:szCs w:val="19"/>
+          <w:lang w:val="en-GB"/>
+        </w:rPr>
+      </w:pPr>
+      <w:r>
+        <w:rPr>
+          <w:rFonts w:ascii="Cascadia Mono" w:hAnsi="Cascadia Mono" w:cs="Cascadia Mono"/>
+          <w:color w:val="000000"/>
+          <w:sz w:val="19"/>
+          <w:szCs w:val="19"/>
+          <w:lang w:val="en-GB"/>
+        </w:rPr>
+        <w:t xml:space="preserve">PROBLEM: the parameter parent for our cell is not the same as cell1 so there is being an error in </w:t>
+      </w:r>
+      <w:proofErr w:type="spellStart"/>
+      <w:r>
+        <w:rPr>
+          <w:rFonts w:ascii="Cascadia Mono" w:hAnsi="Cascadia Mono" w:cs="Cascadia Mono"/>
+          <w:color w:val="000000"/>
+          <w:sz w:val="19"/>
+          <w:szCs w:val="19"/>
+          <w:lang w:val="en-GB"/>
+        </w:rPr>
+        <w:t>Assert.IsTrue</w:t>
+      </w:r>
+      <w:proofErr w:type="spellEnd"/>
+      <w:r>
+        <w:rPr>
+          <w:rFonts w:ascii="Cascadia Mono" w:hAnsi="Cascadia Mono" w:cs="Cascadia Mono"/>
+          <w:color w:val="000000"/>
+          <w:sz w:val="19"/>
+          <w:szCs w:val="19"/>
+          <w:lang w:val="en-GB"/>
+        </w:rPr>
+        <w:t xml:space="preserve"> when comparing the two cells</w:t>
       </w:r>
     </w:p>
     <w:p>
@@ -598,7 +730,21 @@
         <w:rPr>
           <w:lang w:val="en-GB"/>
         </w:rPr>
-        <w:t>SOLUTION: the parameter parentIndx should be a 0 not a 12 as it was written</w:t>
+        <w:t xml:space="preserve">SOLUTION: the parameter </w:t>
+      </w:r>
+      <w:proofErr w:type="spellStart"/>
+      <w:r>
+        <w:rPr>
+          <w:lang w:val="en-GB"/>
+        </w:rPr>
+        <w:t>parentIndx</w:t>
+      </w:r>
+      <w:proofErr w:type="spellEnd"/>
+      <w:r>
+        <w:rPr>
+          <w:lang w:val="en-GB"/>
+        </w:rPr>
+        <w:t xml:space="preserve"> should be a 0 not a 12 as it was written</w:t>
       </w:r>
       <w:r>
         <w:rPr>
@@ -661,6 +807,7 @@
           <w:lang w:val="en-GB"/>
         </w:rPr>
       </w:pPr>
+      <w:proofErr w:type="spellStart"/>
       <w:r>
         <w:rPr>
           <w:rFonts w:ascii="Cascadia Mono" w:hAnsi="Cascadia Mono" w:cs="Cascadia Mono"/>
@@ -670,6 +817,7 @@
         </w:rPr>
         <w:t>public</w:t>
       </w:r>
+      <w:proofErr w:type="spellEnd"/>
       <w:r>
         <w:rPr>
           <w:rFonts w:ascii="Cascadia Mono" w:hAnsi="Cascadia Mono" w:cs="Cascadia Mono"/>
@@ -695,7 +843,27 @@
           <w:sz w:val="19"/>
           <w:szCs w:val="19"/>
         </w:rPr>
-        <w:t xml:space="preserve"> SerializeDictionarystringintA()</w:t>
+        <w:t xml:space="preserve"> </w:t>
+      </w:r>
+      <w:proofErr w:type="spellStart"/>
+      <w:r>
+        <w:rPr>
+          <w:rFonts w:ascii="Cascadia Mono" w:hAnsi="Cascadia Mono" w:cs="Cascadia Mono"/>
+          <w:color w:val="000000"/>
+          <w:sz w:val="19"/>
+          <w:szCs w:val="19"/>
+        </w:rPr>
+        <w:t>SerializeDictionarystringintA</w:t>
+      </w:r>
+      <w:proofErr w:type="spellEnd"/>
+      <w:r>
+        <w:rPr>
+          <w:rFonts w:ascii="Cascadia Mono" w:hAnsi="Cascadia Mono" w:cs="Cascadia Mono"/>
+          <w:color w:val="000000"/>
+          <w:sz w:val="19"/>
+          <w:szCs w:val="19"/>
+        </w:rPr>
+        <w:t>()</w:t>
       </w:r>
     </w:p>
     <w:p>
@@ -714,32 +882,132 @@
         </w:rPr>
         <w:t xml:space="preserve">PROBLEM: </w:t>
       </w:r>
-      <w:r>
-        <w:rPr>
-          <w:rFonts w:ascii="Cascadia Mono" w:hAnsi="Cascadia Mono" w:cs="Cascadia Mono"/>
-          <w:color w:val="000000"/>
-          <w:sz w:val="19"/>
-          <w:szCs w:val="19"/>
-          <w:lang w:val="en-GB"/>
-        </w:rPr>
-        <w:t>Assert.IsTrue(keyValuePairs.SequenceEqual(keyValues));</w:t>
-      </w:r>
-    </w:p>
-    <w:p>
-      <w:pPr>
-        <w:rPr>
-          <w:lang w:val="en-GB"/>
-        </w:rPr>
-      </w:pPr>
-      <w:r>
-        <w:rPr>
-          <w:rFonts w:ascii="Cascadia Mono" w:hAnsi="Cascadia Mono" w:cs="Cascadia Mono"/>
-          <w:color w:val="000000"/>
-          <w:sz w:val="19"/>
-          <w:szCs w:val="19"/>
-          <w:lang w:val="en-GB"/>
-        </w:rPr>
-        <w:t>The main problem is that when debugging it looks like both keyValues and keyValuePairs are indeed the same (pictures attached)</w:t>
+      <w:proofErr w:type="spellStart"/>
+      <w:r>
+        <w:rPr>
+          <w:rFonts w:ascii="Cascadia Mono" w:hAnsi="Cascadia Mono" w:cs="Cascadia Mono"/>
+          <w:color w:val="000000"/>
+          <w:sz w:val="19"/>
+          <w:szCs w:val="19"/>
+          <w:lang w:val="en-GB"/>
+        </w:rPr>
+        <w:t>Assert.IsTrue</w:t>
+      </w:r>
+      <w:proofErr w:type="spellEnd"/>
+      <w:r>
+        <w:rPr>
+          <w:rFonts w:ascii="Cascadia Mono" w:hAnsi="Cascadia Mono" w:cs="Cascadia Mono"/>
+          <w:color w:val="000000"/>
+          <w:sz w:val="19"/>
+          <w:szCs w:val="19"/>
+          <w:lang w:val="en-GB"/>
+        </w:rPr>
+        <w:t>(</w:t>
+      </w:r>
+      <w:proofErr w:type="spellStart"/>
+      <w:r>
+        <w:rPr>
+          <w:rFonts w:ascii="Cascadia Mono" w:hAnsi="Cascadia Mono" w:cs="Cascadia Mono"/>
+          <w:color w:val="000000"/>
+          <w:sz w:val="19"/>
+          <w:szCs w:val="19"/>
+          <w:lang w:val="en-GB"/>
+        </w:rPr>
+        <w:t>keyValuePairs.SequenceEqual</w:t>
+      </w:r>
+      <w:proofErr w:type="spellEnd"/>
+      <w:r>
+        <w:rPr>
+          <w:rFonts w:ascii="Cascadia Mono" w:hAnsi="Cascadia Mono" w:cs="Cascadia Mono"/>
+          <w:color w:val="000000"/>
+          <w:sz w:val="19"/>
+          <w:szCs w:val="19"/>
+          <w:lang w:val="en-GB"/>
+        </w:rPr>
+        <w:t>(</w:t>
+      </w:r>
+      <w:proofErr w:type="spellStart"/>
+      <w:r>
+        <w:rPr>
+          <w:rFonts w:ascii="Cascadia Mono" w:hAnsi="Cascadia Mono" w:cs="Cascadia Mono"/>
+          <w:color w:val="000000"/>
+          <w:sz w:val="19"/>
+          <w:szCs w:val="19"/>
+          <w:lang w:val="en-GB"/>
+        </w:rPr>
+        <w:t>keyValues</w:t>
+      </w:r>
+      <w:proofErr w:type="spellEnd"/>
+      <w:r>
+        <w:rPr>
+          <w:rFonts w:ascii="Cascadia Mono" w:hAnsi="Cascadia Mono" w:cs="Cascadia Mono"/>
+          <w:color w:val="000000"/>
+          <w:sz w:val="19"/>
+          <w:szCs w:val="19"/>
+          <w:lang w:val="en-GB"/>
+        </w:rPr>
+        <w:t>));</w:t>
+      </w:r>
+    </w:p>
+    <w:p>
+      <w:pPr>
+        <w:rPr>
+          <w:lang w:val="en-GB"/>
+        </w:rPr>
+      </w:pPr>
+      <w:r>
+        <w:rPr>
+          <w:rFonts w:ascii="Cascadia Mono" w:hAnsi="Cascadia Mono" w:cs="Cascadia Mono"/>
+          <w:color w:val="000000"/>
+          <w:sz w:val="19"/>
+          <w:szCs w:val="19"/>
+          <w:lang w:val="en-GB"/>
+        </w:rPr>
+        <w:t xml:space="preserve">The main problem is that when debugging it looks like both </w:t>
+      </w:r>
+      <w:proofErr w:type="spellStart"/>
+      <w:r>
+        <w:rPr>
+          <w:rFonts w:ascii="Cascadia Mono" w:hAnsi="Cascadia Mono" w:cs="Cascadia Mono"/>
+          <w:color w:val="000000"/>
+          <w:sz w:val="19"/>
+          <w:szCs w:val="19"/>
+          <w:lang w:val="en-GB"/>
+        </w:rPr>
+        <w:t>keyValues</w:t>
+      </w:r>
+      <w:proofErr w:type="spellEnd"/>
+      <w:r>
+        <w:rPr>
+          <w:rFonts w:ascii="Cascadia Mono" w:hAnsi="Cascadia Mono" w:cs="Cascadia Mono"/>
+          <w:color w:val="000000"/>
+          <w:sz w:val="19"/>
+          <w:szCs w:val="19"/>
+          <w:lang w:val="en-GB"/>
+        </w:rPr>
+        <w:t xml:space="preserve"> and </w:t>
+      </w:r>
+      <w:proofErr w:type="spellStart"/>
+      <w:r>
+        <w:rPr>
+          <w:rFonts w:ascii="Cascadia Mono" w:hAnsi="Cascadia Mono" w:cs="Cascadia Mono"/>
+          <w:color w:val="000000"/>
+          <w:sz w:val="19"/>
+          <w:szCs w:val="19"/>
+          <w:lang w:val="en-GB"/>
+        </w:rPr>
+        <w:t>keyValuePairs</w:t>
+      </w:r>
+      <w:proofErr w:type="spellEnd"/>
+      <w:r>
+        <w:rPr>
+          <w:rFonts w:ascii="Cascadia Mono" w:hAnsi="Cascadia Mono" w:cs="Cascadia Mono"/>
+          <w:color w:val="000000"/>
+          <w:sz w:val="19"/>
+          <w:szCs w:val="19"/>
+          <w:lang w:val="en-GB"/>
+        </w:rPr>
+        <w:t xml:space="preserve"> are indeed the same (pictures attached)</w:t>
       </w:r>
     </w:p>
     <w:p>
@@ -877,6 +1145,7 @@
           <w:lang w:val="en-GB"/>
         </w:rPr>
       </w:pPr>
+      <w:proofErr w:type="spellStart"/>
       <w:r>
         <w:rPr>
           <w:rFonts w:ascii="Cascadia Mono" w:hAnsi="Cascadia Mono" w:cs="Cascadia Mono"/>
@@ -886,6 +1155,7 @@
         </w:rPr>
         <w:t>public</w:t>
       </w:r>
+      <w:proofErr w:type="spellEnd"/>
       <w:r>
         <w:rPr>
           <w:rFonts w:ascii="Cascadia Mono" w:hAnsi="Cascadia Mono" w:cs="Cascadia Mono"/>
@@ -911,7 +1181,27 @@
           <w:sz w:val="19"/>
           <w:szCs w:val="19"/>
         </w:rPr>
-        <w:t xml:space="preserve"> SerializeArrayDouble()</w:t>
+        <w:t xml:space="preserve"> </w:t>
+      </w:r>
+      <w:proofErr w:type="spellStart"/>
+      <w:r>
+        <w:rPr>
+          <w:rFonts w:ascii="Cascadia Mono" w:hAnsi="Cascadia Mono" w:cs="Cascadia Mono"/>
+          <w:color w:val="000000"/>
+          <w:sz w:val="19"/>
+          <w:szCs w:val="19"/>
+        </w:rPr>
+        <w:t>SerializeArrayDouble</w:t>
+      </w:r>
+      <w:proofErr w:type="spellEnd"/>
+      <w:r>
+        <w:rPr>
+          <w:rFonts w:ascii="Cascadia Mono" w:hAnsi="Cascadia Mono" w:cs="Cascadia Mono"/>
+          <w:color w:val="000000"/>
+          <w:sz w:val="19"/>
+          <w:szCs w:val="19"/>
+        </w:rPr>
+        <w:t>()</w:t>
       </w:r>
     </w:p>
     <w:p>
@@ -926,15 +1216,27 @@
         </w:rPr>
         <w:t xml:space="preserve">PROBLEM: </w:t>
       </w:r>
-      <w:r>
-        <w:rPr>
-          <w:rFonts w:ascii="Cascadia Mono" w:hAnsi="Cascadia Mono" w:cs="Cascadia Mono"/>
-          <w:color w:val="000000"/>
-          <w:sz w:val="19"/>
-          <w:szCs w:val="19"/>
-          <w:lang w:val="en-GB"/>
-        </w:rPr>
-        <w:t>Assert.IsTrue(vs1.SequenceEqual(vs));</w:t>
+      <w:proofErr w:type="spellStart"/>
+      <w:r>
+        <w:rPr>
+          <w:rFonts w:ascii="Cascadia Mono" w:hAnsi="Cascadia Mono" w:cs="Cascadia Mono"/>
+          <w:color w:val="000000"/>
+          <w:sz w:val="19"/>
+          <w:szCs w:val="19"/>
+          <w:lang w:val="en-GB"/>
+        </w:rPr>
+        <w:t>Assert.IsTrue</w:t>
+      </w:r>
+      <w:proofErr w:type="spellEnd"/>
+      <w:r>
+        <w:rPr>
+          <w:rFonts w:ascii="Cascadia Mono" w:hAnsi="Cascadia Mono" w:cs="Cascadia Mono"/>
+          <w:color w:val="000000"/>
+          <w:sz w:val="19"/>
+          <w:szCs w:val="19"/>
+          <w:lang w:val="en-GB"/>
+        </w:rPr>
+        <w:t>(vs1.SequenceEqual(vs));</w:t>
       </w:r>
       <w:r>
         <w:rPr>
@@ -1039,13 +1341,64 @@
         <w:rPr>
           <w:lang w:val="en-GB"/>
         </w:rPr>
-        <w:t xml:space="preserve">fter the method Trim() the value is 1.000 which the method Convert.ToDouble() is misreading. </w:t>
-      </w:r>
-      <w:r>
-        <w:t>Instead of reading a number 1.</w:t>
-      </w:r>
-      <w:r>
-        <w:t>0 is Reading a 1000.0.</w:t>
+        <w:t xml:space="preserve">fter the method Trim() the value is 1.000 which the method </w:t>
+      </w:r>
+      <w:proofErr w:type="spellStart"/>
+      <w:r>
+        <w:rPr>
+          <w:lang w:val="en-GB"/>
+        </w:rPr>
+        <w:t>Convert.ToDouble</w:t>
+      </w:r>
+      <w:proofErr w:type="spellEnd"/>
+      <w:r>
+        <w:rPr>
+          <w:lang w:val="en-GB"/>
+        </w:rPr>
+        <w:t xml:space="preserve">() is misreading. </w:t>
+      </w:r>
+      <w:proofErr w:type="spellStart"/>
+      <w:r>
+        <w:t>Instead</w:t>
+      </w:r>
+      <w:proofErr w:type="spellEnd"/>
+      <w:r>
+        <w:t xml:space="preserve"> </w:t>
+      </w:r>
+      <w:proofErr w:type="spellStart"/>
+      <w:r>
+        <w:t>of</w:t>
+      </w:r>
+      <w:proofErr w:type="spellEnd"/>
+      <w:r>
+        <w:t xml:space="preserve"> </w:t>
+      </w:r>
+      <w:proofErr w:type="spellStart"/>
+      <w:r>
+        <w:t>reading</w:t>
+      </w:r>
+      <w:proofErr w:type="spellEnd"/>
+      <w:r>
+        <w:t xml:space="preserve"> a </w:t>
+      </w:r>
+      <w:proofErr w:type="spellStart"/>
+      <w:r>
+        <w:t>number</w:t>
+      </w:r>
+      <w:proofErr w:type="spellEnd"/>
+      <w:r>
+        <w:t xml:space="preserve"> 1.</w:t>
+      </w:r>
+      <w:r>
+        <w:t xml:space="preserve">0 </w:t>
+      </w:r>
+      <w:proofErr w:type="spellStart"/>
+      <w:r>
+        <w:t>is</w:t>
+      </w:r>
+      <w:proofErr w:type="spellEnd"/>
+      <w:r>
+        <w:t xml:space="preserve"> Reading a 1000.0.</w:t>
       </w:r>
     </w:p>
     <w:p>
@@ -1061,6 +1414,7 @@
         </w:rPr>
         <w:t xml:space="preserve">We use the method </w:t>
       </w:r>
+      <w:proofErr w:type="spellStart"/>
       <w:r>
         <w:rPr>
           <w:lang w:val="en-GB"/>
@@ -1077,8 +1431,23 @@
         <w:rPr>
           <w:lang w:val="en-GB"/>
         </w:rPr>
-        <w:t>arse with NumberStyles.Float</w:t>
-      </w:r>
+        <w:t>arse</w:t>
+      </w:r>
+      <w:proofErr w:type="spellEnd"/>
+      <w:r>
+        <w:rPr>
+          <w:lang w:val="en-GB"/>
+        </w:rPr>
+        <w:t xml:space="preserve"> with </w:t>
+      </w:r>
+      <w:proofErr w:type="spellStart"/>
+      <w:r>
+        <w:rPr>
+          <w:lang w:val="en-GB"/>
+        </w:rPr>
+        <w:t>NumberStyles.Float</w:t>
+      </w:r>
+      <w:proofErr w:type="spellEnd"/>
       <w:r>
         <w:rPr>
           <w:lang w:val="en-GB"/>
@@ -1091,17 +1460,39 @@
         </w:rPr>
         <w:t xml:space="preserve">and </w:t>
       </w:r>
-      <w:r>
-        <w:rPr>
-          <w:lang w:val="en-GB"/>
-        </w:rPr>
-        <w:t xml:space="preserve">CultureInfo.InvariantCulture  </w:t>
-      </w:r>
-      <w:r>
-        <w:rPr>
-          <w:lang w:val="en-GB"/>
-        </w:rPr>
-        <w:t xml:space="preserve"> parameter to indicate that we are using a value which decimal part is indicated by a point and not a coma. </w:t>
+      <w:proofErr w:type="spellStart"/>
+      <w:r>
+        <w:rPr>
+          <w:lang w:val="en-GB"/>
+        </w:rPr>
+        <w:t>CultureInfo.InvariantCulture</w:t>
+      </w:r>
+      <w:proofErr w:type="spellEnd"/>
+      <w:r>
+        <w:rPr>
+          <w:lang w:val="en-GB"/>
+        </w:rPr>
+        <w:t xml:space="preserve">  </w:t>
+      </w:r>
+      <w:r>
+        <w:rPr>
+          <w:lang w:val="en-GB"/>
+        </w:rPr>
+        <w:t xml:space="preserve"> </w:t>
+      </w:r>
+      <w:proofErr w:type="spellStart"/>
+      <w:r>
+        <w:rPr>
+          <w:lang w:val="en-GB"/>
+        </w:rPr>
+        <w:t>parameter</w:t>
+      </w:r>
+      <w:proofErr w:type="spellEnd"/>
+      <w:r>
+        <w:rPr>
+          <w:lang w:val="en-GB"/>
+        </w:rPr>
+        <w:t xml:space="preserve"> to indicate that we are using a value which decimal part is indicated by a point and not a coma. </w:t>
       </w:r>
     </w:p>
     <w:p>
@@ -1184,6 +1575,322 @@
           <w:lang w:val="en-GB"/>
         </w:rPr>
       </w:pPr>
+    </w:p>
+    <w:p>
+      <w:pPr>
+        <w:rPr>
+          <w:lang w:val="en-GB"/>
+        </w:rPr>
+      </w:pPr>
+    </w:p>
+    <w:p>
+      <w:pPr>
+        <w:jc w:val="both"/>
+        <w:rPr>
+          <w:lang w:val="en-GB"/>
+        </w:rPr>
+      </w:pPr>
+      <w:r>
+        <w:rPr>
+          <w:rFonts w:ascii="Cascadia Mono" w:hAnsi="Cascadia Mono" w:cs="Cascadia Mono"/>
+          <w:color w:val="0000FF"/>
+          <w:sz w:val="19"/>
+          <w:szCs w:val="19"/>
+          <w:lang w:val="en-GB"/>
+        </w:rPr>
+        <w:lastRenderedPageBreak/>
+        <w:t>public</w:t>
+      </w:r>
+      <w:r>
+        <w:rPr>
+          <w:rFonts w:ascii="Cascadia Mono" w:hAnsi="Cascadia Mono" w:cs="Cascadia Mono"/>
+          <w:color w:val="000000"/>
+          <w:sz w:val="19"/>
+          <w:szCs w:val="19"/>
+          <w:lang w:val="en-GB"/>
+        </w:rPr>
+        <w:t xml:space="preserve"> </w:t>
+      </w:r>
+      <w:r>
+        <w:rPr>
+          <w:rFonts w:ascii="Cascadia Mono" w:hAnsi="Cascadia Mono" w:cs="Cascadia Mono"/>
+          <w:color w:val="0000FF"/>
+          <w:sz w:val="19"/>
+          <w:szCs w:val="19"/>
+          <w:lang w:val="en-GB"/>
+        </w:rPr>
+        <w:t>void</w:t>
+      </w:r>
+      <w:r>
+        <w:rPr>
+          <w:rFonts w:ascii="Cascadia Mono" w:hAnsi="Cascadia Mono" w:cs="Cascadia Mono"/>
+          <w:color w:val="000000"/>
+          <w:sz w:val="19"/>
+          <w:szCs w:val="19"/>
+          <w:lang w:val="en-GB"/>
+        </w:rPr>
+        <w:t xml:space="preserve"> </w:t>
+      </w:r>
+      <w:proofErr w:type="spellStart"/>
+      <w:r>
+        <w:rPr>
+          <w:rFonts w:ascii="Cascadia Mono" w:hAnsi="Cascadia Mono" w:cs="Cascadia Mono"/>
+          <w:color w:val="000000"/>
+          <w:sz w:val="19"/>
+          <w:szCs w:val="19"/>
+          <w:lang w:val="en-GB"/>
+        </w:rPr>
+        <w:t>SerializeSynapseTest</w:t>
+      </w:r>
+      <w:proofErr w:type="spellEnd"/>
+      <w:r>
+        <w:rPr>
+          <w:rFonts w:ascii="Cascadia Mono" w:hAnsi="Cascadia Mono" w:cs="Cascadia Mono"/>
+          <w:color w:val="000000"/>
+          <w:sz w:val="19"/>
+          <w:szCs w:val="19"/>
+          <w:lang w:val="en-GB"/>
+        </w:rPr>
+        <w:t>(</w:t>
+      </w:r>
+      <w:r>
+        <w:rPr>
+          <w:rFonts w:ascii="Cascadia Mono" w:hAnsi="Cascadia Mono" w:cs="Cascadia Mono"/>
+          <w:color w:val="0000FF"/>
+          <w:sz w:val="19"/>
+          <w:szCs w:val="19"/>
+          <w:lang w:val="en-GB"/>
+        </w:rPr>
+        <w:t>int</w:t>
+      </w:r>
+      <w:r>
+        <w:rPr>
+          <w:rFonts w:ascii="Cascadia Mono" w:hAnsi="Cascadia Mono" w:cs="Cascadia Mono"/>
+          <w:color w:val="000000"/>
+          <w:sz w:val="19"/>
+          <w:szCs w:val="19"/>
+          <w:lang w:val="en-GB"/>
+        </w:rPr>
+        <w:t xml:space="preserve"> </w:t>
+      </w:r>
+      <w:proofErr w:type="spellStart"/>
+      <w:r>
+        <w:rPr>
+          <w:rFonts w:ascii="Cascadia Mono" w:hAnsi="Cascadia Mono" w:cs="Cascadia Mono"/>
+          <w:color w:val="000000"/>
+          <w:sz w:val="19"/>
+          <w:szCs w:val="19"/>
+          <w:lang w:val="en-GB"/>
+        </w:rPr>
+        <w:t>segmentindex</w:t>
+      </w:r>
+      <w:proofErr w:type="spellEnd"/>
+      <w:r>
+        <w:rPr>
+          <w:rFonts w:ascii="Cascadia Mono" w:hAnsi="Cascadia Mono" w:cs="Cascadia Mono"/>
+          <w:color w:val="000000"/>
+          <w:sz w:val="19"/>
+          <w:szCs w:val="19"/>
+          <w:lang w:val="en-GB"/>
+        </w:rPr>
+        <w:t xml:space="preserve">, </w:t>
+      </w:r>
+      <w:r>
+        <w:rPr>
+          <w:rFonts w:ascii="Cascadia Mono" w:hAnsi="Cascadia Mono" w:cs="Cascadia Mono"/>
+          <w:color w:val="0000FF"/>
+          <w:sz w:val="19"/>
+          <w:szCs w:val="19"/>
+          <w:lang w:val="en-GB"/>
+        </w:rPr>
+        <w:t>int</w:t>
+      </w:r>
+      <w:r>
+        <w:rPr>
+          <w:rFonts w:ascii="Cascadia Mono" w:hAnsi="Cascadia Mono" w:cs="Cascadia Mono"/>
+          <w:color w:val="000000"/>
+          <w:sz w:val="19"/>
+          <w:szCs w:val="19"/>
+          <w:lang w:val="en-GB"/>
+        </w:rPr>
+        <w:t xml:space="preserve"> </w:t>
+      </w:r>
+      <w:proofErr w:type="spellStart"/>
+      <w:r>
+        <w:rPr>
+          <w:rFonts w:ascii="Cascadia Mono" w:hAnsi="Cascadia Mono" w:cs="Cascadia Mono"/>
+          <w:color w:val="000000"/>
+          <w:sz w:val="19"/>
+          <w:szCs w:val="19"/>
+          <w:lang w:val="en-GB"/>
+        </w:rPr>
+        <w:t>synapseindex</w:t>
+      </w:r>
+      <w:proofErr w:type="spellEnd"/>
+      <w:r>
+        <w:rPr>
+          <w:rFonts w:ascii="Cascadia Mono" w:hAnsi="Cascadia Mono" w:cs="Cascadia Mono"/>
+          <w:color w:val="000000"/>
+          <w:sz w:val="19"/>
+          <w:szCs w:val="19"/>
+          <w:lang w:val="en-GB"/>
+        </w:rPr>
+        <w:t xml:space="preserve">, </w:t>
+      </w:r>
+      <w:r>
+        <w:rPr>
+          <w:rFonts w:ascii="Cascadia Mono" w:hAnsi="Cascadia Mono" w:cs="Cascadia Mono"/>
+          <w:color w:val="0000FF"/>
+          <w:sz w:val="19"/>
+          <w:szCs w:val="19"/>
+          <w:lang w:val="en-GB"/>
+        </w:rPr>
+        <w:t>double</w:t>
+      </w:r>
+      <w:r>
+        <w:rPr>
+          <w:rFonts w:ascii="Cascadia Mono" w:hAnsi="Cascadia Mono" w:cs="Cascadia Mono"/>
+          <w:color w:val="000000"/>
+          <w:sz w:val="19"/>
+          <w:szCs w:val="19"/>
+          <w:lang w:val="en-GB"/>
+        </w:rPr>
+        <w:t xml:space="preserve"> permanence)</w:t>
+      </w:r>
+    </w:p>
+    <w:p>
+      <w:pPr>
+        <w:jc w:val="both"/>
+        <w:rPr>
+          <w:lang w:val="en-GB"/>
+        </w:rPr>
+      </w:pPr>
+      <w:r>
+        <w:rPr>
+          <w:lang w:val="en-GB"/>
+        </w:rPr>
+        <w:t>PROBLEM:</w:t>
+      </w:r>
+      <w:r>
+        <w:rPr>
+          <w:lang w:val="en-GB"/>
+        </w:rPr>
+        <w:t xml:space="preserve"> neither  the parent or the permanence parameters are equal in both synapse. The </w:t>
+      </w:r>
+      <w:proofErr w:type="spellStart"/>
+      <w:r>
+        <w:rPr>
+          <w:lang w:val="en-GB"/>
+        </w:rPr>
+        <w:t>Permanece</w:t>
+      </w:r>
+      <w:proofErr w:type="spellEnd"/>
+      <w:r>
+        <w:rPr>
+          <w:lang w:val="en-GB"/>
+        </w:rPr>
+        <w:t xml:space="preserve"> problem is similar to one we had before; the program is reading the . not as a</w:t>
+      </w:r>
+      <w:r>
+        <w:rPr>
+          <w:lang w:val="en-GB"/>
+        </w:rPr>
+        <w:t xml:space="preserve"> decimal but as a thousand value.</w:t>
+      </w:r>
+    </w:p>
+    <w:p>
+      <w:pPr>
+        <w:rPr>
+          <w:lang w:val="en-GB"/>
+        </w:rPr>
+      </w:pPr>
+      <w:r>
+        <w:rPr>
+          <w:lang w:val="en-GB"/>
+        </w:rPr>
+        <w:drawing>
+          <wp:inline distT="0" distB="0" distL="0" distR="0" wp14:anchorId="00DE45EF" wp14:editId="4BA6641B">
+            <wp:extent cx="5400040" cy="951865"/>
+            <wp:effectExtent l="0" t="0" r="0" b="635"/>
+            <wp:docPr id="15" name="Imagen 15"/>
+            <wp:cNvGraphicFramePr>
+              <a:graphicFrameLocks xmlns:a="http://schemas.openxmlformats.org/drawingml/2006/main" noChangeAspect="1"/>
+            </wp:cNvGraphicFramePr>
+            <a:graphic xmlns:a="http://schemas.openxmlformats.org/drawingml/2006/main">
+              <a:graphicData uri="http://schemas.openxmlformats.org/drawingml/2006/picture">
+                <pic:pic xmlns:pic="http://schemas.openxmlformats.org/drawingml/2006/picture">
+                  <pic:nvPicPr>
+                    <pic:cNvPr id="1" name=""/>
+                    <pic:cNvPicPr/>
+                  </pic:nvPicPr>
+                  <pic:blipFill>
+                    <a:blip r:embed="rId14"/>
+                    <a:stretch>
+                      <a:fillRect/>
+                    </a:stretch>
+                  </pic:blipFill>
+                  <pic:spPr>
+                    <a:xfrm>
+                      <a:off x="0" y="0"/>
+                      <a:ext cx="5400040" cy="951865"/>
+                    </a:xfrm>
+                    <a:prstGeom prst="rect">
+                      <a:avLst/>
+                    </a:prstGeom>
+                  </pic:spPr>
+                </pic:pic>
+              </a:graphicData>
+            </a:graphic>
+          </wp:inline>
+        </w:drawing>
+      </w:r>
+    </w:p>
+    <w:p>
+      <w:pPr>
+        <w:rPr>
+          <w:lang w:val="en-GB"/>
+        </w:rPr>
+      </w:pPr>
+      <w:r>
+        <w:rPr>
+          <w:lang w:val="en-GB"/>
+        </w:rPr>
+        <w:drawing>
+          <wp:inline distT="0" distB="0" distL="0" distR="0" wp14:anchorId="79ADE784" wp14:editId="422D026F">
+            <wp:extent cx="5400040" cy="923290"/>
+            <wp:effectExtent l="0" t="0" r="0" b="0"/>
+            <wp:docPr id="16" name="Imagen 16"/>
+            <wp:cNvGraphicFramePr>
+              <a:graphicFrameLocks xmlns:a="http://schemas.openxmlformats.org/drawingml/2006/main" noChangeAspect="1"/>
+            </wp:cNvGraphicFramePr>
+            <a:graphic xmlns:a="http://schemas.openxmlformats.org/drawingml/2006/main">
+              <a:graphicData uri="http://schemas.openxmlformats.org/drawingml/2006/picture">
+                <pic:pic xmlns:pic="http://schemas.openxmlformats.org/drawingml/2006/picture">
+                  <pic:nvPicPr>
+                    <pic:cNvPr id="1" name=""/>
+                    <pic:cNvPicPr/>
+                  </pic:nvPicPr>
+                  <pic:blipFill>
+                    <a:blip r:embed="rId15"/>
+                    <a:stretch>
+                      <a:fillRect/>
+                    </a:stretch>
+                  </pic:blipFill>
+                  <pic:spPr>
+                    <a:xfrm>
+                      <a:off x="0" y="0"/>
+                      <a:ext cx="5400040" cy="923290"/>
+                    </a:xfrm>
+                    <a:prstGeom prst="rect">
+                      <a:avLst/>
+                    </a:prstGeom>
+                  </pic:spPr>
+                </pic:pic>
+              </a:graphicData>
+            </a:graphic>
+          </wp:inline>
+        </w:drawing>
+      </w:r>
     </w:p>
     <w:sectPr>
       <w:pgSz w:w="11906" w:h="16838"/>

</xml_diff>